<commit_message>
Added exercises and summary to two worksheets
</commit_message>
<xml_diff>
--- a/Content/5-Functions.docx
+++ b/Content/5-Functions.docx
@@ -26,7 +26,15 @@
         <w:t xml:space="preserve">Functions in C++ are very similar to functions in Java and C# with one exception. In C++, we can have functions that are not linked to a class or object, in other words, free floating functions. This </w:t>
       </w:r>
       <w:r>
-        <w:t>difference allows for the programmer to create functions without needing a class to hold the function data, which can be very useful for quick functions that can compress your code. You can make classes that contain these functions if you want, but it is not necessary. This also means we can create a number of functions in a program and call them directly, which is a very common feature with certain libraries, such as OpenGL and the Simple DirectMedia Layer (SDL) framework.</w:t>
+        <w:t xml:space="preserve">difference allows for the programmer to create functions without needing a class to hold the function data, which can be very useful for quick functions that can compress your code. You can make classes that contain these functions if you want, but it is not necessary. This also means we can create a number of functions in a program and call them directly, which is a very common feature with certain libraries, such as OpenGL and the Simple </w:t>
+      </w:r>
+      <w:proofErr w:type="spellStart"/>
+      <w:r>
+        <w:t>DirectMedia</w:t>
+      </w:r>
+      <w:proofErr w:type="spellEnd"/>
+      <w:r>
+        <w:t xml:space="preserve"> Layer (SDL) framework.</w:t>
       </w:r>
     </w:p>
     <w:p>
@@ -58,7 +66,15 @@
         <w:spacing w:after="0"/>
       </w:pPr>
       <w:r>
-        <w:t>Each function has a type that it returns. This can be a class, an int, an enum, a float etc. It can also be of type void, which essentially means the function returns nothing. Unlike Java and C#, classes returned are local copies of the class, though this can be changed manually and is covered in a future worksheet.</w:t>
+        <w:t xml:space="preserve">Each function has a type that it returns. This can be a class, an </w:t>
+      </w:r>
+      <w:proofErr w:type="spellStart"/>
+      <w:r>
+        <w:t>int</w:t>
+      </w:r>
+      <w:proofErr w:type="spellEnd"/>
+      <w:r>
+        <w:t>, an enum, a float etc. It can also be of type void, which essentially means the function returns nothing. Unlike Java and C#, classes returned are local copies of the class, though this can be changed manually and is covered in a future worksheet.</w:t>
       </w:r>
     </w:p>
     <w:p>
@@ -182,7 +198,7 @@
           <v:shape id="_x0000_i1025" type="#_x0000_t75" style="width:396.75pt;height:49.15pt" o:ole="">
             <v:imagedata r:id="rId7" o:title=""/>
           </v:shape>
-          <o:OLEObject Type="Embed" ProgID="Word.OpenDocumentText.12" ShapeID="_x0000_i1025" DrawAspect="Content" ObjectID="_1592649983" r:id="rId8"/>
+          <o:OLEObject Type="Embed" ProgID="Word.OpenDocumentText.12" ShapeID="_x0000_i1025" DrawAspect="Content" ObjectID="_1594640280" r:id="rId8"/>
         </w:object>
       </w:r>
     </w:p>
@@ -191,7 +207,23 @@
         <w:spacing w:after="0"/>
       </w:pPr>
       <w:r>
-        <w:t>Let’s break this down; the return type is void meaning the function returns no value when it is finished, the name of the function is ‘i_am_a_function’, and it takes three arguments in this order, an int, a float and a char.</w:t>
+        <w:t>Let’s break this down; the return type is void meaning the function returns no value when it is finished, the name of the function is ‘</w:t>
+      </w:r>
+      <w:proofErr w:type="spellStart"/>
+      <w:r>
+        <w:t>i_am_a_function</w:t>
+      </w:r>
+      <w:proofErr w:type="spellEnd"/>
+      <w:r>
+        <w:t xml:space="preserve">’, and it takes three arguments in this order, an </w:t>
+      </w:r>
+      <w:proofErr w:type="spellStart"/>
+      <w:r>
+        <w:t>int</w:t>
+      </w:r>
+      <w:proofErr w:type="spellEnd"/>
+      <w:r>
+        <w:t>, a float and a char.</w:t>
       </w:r>
       <w:r>
         <w:t xml:space="preserve"> Inside the function the first argument is called ‘arg1’, the second is called ‘arg2’, and the third is ‘arg3’. If we wanted to perform some maths with the first argument, we would access it by calling ‘arg1’.</w:t>
@@ -252,7 +284,7 @@
           <v:shape id="_x0000_i1026" type="#_x0000_t75" style="width:396.75pt;height:47.65pt" o:ole="">
             <v:imagedata r:id="rId9" o:title=""/>
           </v:shape>
-          <o:OLEObject Type="Embed" ProgID="Word.OpenDocumentText.12" ShapeID="_x0000_i1026" DrawAspect="Content" ObjectID="_1592649984" r:id="rId10"/>
+          <o:OLEObject Type="Embed" ProgID="Word.OpenDocumentText.12" ShapeID="_x0000_i1026" DrawAspect="Content" ObjectID="_1594640281" r:id="rId10"/>
         </w:object>
       </w:r>
     </w:p>
@@ -261,7 +293,23 @@
         <w:spacing w:after="0"/>
       </w:pPr>
       <w:r>
-        <w:t>Here we have a function with a return type bool, a name of ‘return_function’ and no arguments. As this function returns a value, there needs to be a return statement somewhere inside it. The compiler will complain if there is not and won’t compiler the program. Note that the return type can be a different type if they can be implicitly converted. For example, while the above function returns a bool, we could return the return statement with:</w:t>
+        <w:t>Here we have a function with a return type bool, a name of ‘</w:t>
+      </w:r>
+      <w:proofErr w:type="spellStart"/>
+      <w:r>
+        <w:t>return_function</w:t>
+      </w:r>
+      <w:proofErr w:type="spellEnd"/>
+      <w:r>
+        <w:t xml:space="preserve">’ and no arguments. As this function returns a value, there needs to be a return statement somewhere inside it. The compiler will complain if there is not and won’t compiler the program. Note that the return type can be a different type if they can be implicitly converted. For example, while the above function returns a </w:t>
+      </w:r>
+      <w:proofErr w:type="spellStart"/>
+      <w:r>
+        <w:t>bool</w:t>
+      </w:r>
+      <w:proofErr w:type="spellEnd"/>
+      <w:r>
+        <w:t>, we could return the return statement with:</w:t>
       </w:r>
     </w:p>
     <w:p>
@@ -280,7 +328,7 @@
           <v:shape id="_x0000_i1027" type="#_x0000_t75" style="width:451.35pt;height:22.85pt" o:ole="">
             <v:imagedata r:id="rId11" o:title=""/>
           </v:shape>
-          <o:OLEObject Type="Embed" ProgID="Word.OpenDocumentText.12" ShapeID="_x0000_i1027" DrawAspect="Content" ObjectID="_1592649985" r:id="rId12"/>
+          <o:OLEObject Type="Embed" ProgID="Word.OpenDocumentText.12" ShapeID="_x0000_i1027" DrawAspect="Content" ObjectID="_1594640282" r:id="rId12"/>
         </w:object>
       </w:r>
     </w:p>
@@ -289,7 +337,62 @@
         <w:spacing w:after="0"/>
       </w:pPr>
       <w:r>
-        <w:t>This only works as the compiler can convert an int to a boolean. Any int value of 0 corresponds to false, whereas any non zero value corresponds to true. Most C++ base types (bool, int, float, char, double) are implicitly convertible among themselves in this sense.</w:t>
+        <w:t xml:space="preserve">This only works as the compiler can convert an </w:t>
+      </w:r>
+      <w:proofErr w:type="spellStart"/>
+      <w:r>
+        <w:t>int</w:t>
+      </w:r>
+      <w:proofErr w:type="spellEnd"/>
+      <w:r>
+        <w:t xml:space="preserve"> to a </w:t>
+      </w:r>
+      <w:proofErr w:type="spellStart"/>
+      <w:proofErr w:type="gramStart"/>
+      <w:r>
+        <w:t>boolean</w:t>
+      </w:r>
+      <w:proofErr w:type="spellEnd"/>
+      <w:proofErr w:type="gramEnd"/>
+      <w:r>
+        <w:t xml:space="preserve">. Any </w:t>
+      </w:r>
+      <w:proofErr w:type="spellStart"/>
+      <w:r>
+        <w:t>int</w:t>
+      </w:r>
+      <w:proofErr w:type="spellEnd"/>
+      <w:r>
+        <w:t xml:space="preserve"> value of 0 corresponds to false, whereas any </w:t>
+      </w:r>
+      <w:proofErr w:type="spellStart"/>
+      <w:proofErr w:type="gramStart"/>
+      <w:r>
+        <w:t>non</w:t>
+      </w:r>
+      <w:proofErr w:type="gramEnd"/>
+      <w:r>
+        <w:t xml:space="preserve"> zero</w:t>
+      </w:r>
+      <w:proofErr w:type="spellEnd"/>
+      <w:r>
+        <w:t xml:space="preserve"> value corresponds to true. Most C++ base types (bool, </w:t>
+      </w:r>
+      <w:proofErr w:type="spellStart"/>
+      <w:r>
+        <w:t>int</w:t>
+      </w:r>
+      <w:proofErr w:type="spellEnd"/>
+      <w:r>
+        <w:t xml:space="preserve">, float, char, </w:t>
+      </w:r>
+      <w:proofErr w:type="gramStart"/>
+      <w:r>
+        <w:t>double</w:t>
+      </w:r>
+      <w:proofErr w:type="gramEnd"/>
+      <w:r>
+        <w:t>) are implicitly convertible among themselves in this sense.</w:t>
       </w:r>
     </w:p>
     <w:p>
@@ -340,7 +443,7 @@
           <v:shape id="_x0000_i1028" type="#_x0000_t75" style="width:396.75pt;height:137.55pt" o:ole="">
             <v:imagedata r:id="rId13" o:title=""/>
           </v:shape>
-          <o:OLEObject Type="Embed" ProgID="Word.OpenDocumentText.12" ShapeID="_x0000_i1028" DrawAspect="Content" ObjectID="_1592649986" r:id="rId14"/>
+          <o:OLEObject Type="Embed" ProgID="Word.OpenDocumentText.12" ShapeID="_x0000_i1028" DrawAspect="Content" ObjectID="_1594640283" r:id="rId14"/>
         </w:object>
       </w:r>
     </w:p>
@@ -395,7 +498,7 @@
           <v:shape id="_x0000_i1029" type="#_x0000_t75" style="width:396.75pt;height:127.6pt" o:ole="">
             <v:imagedata r:id="rId15" o:title=""/>
           </v:shape>
-          <o:OLEObject Type="Embed" ProgID="Word.OpenDocumentText.12" ShapeID="_x0000_i1029" DrawAspect="Content" ObjectID="_1592649987" r:id="rId16"/>
+          <o:OLEObject Type="Embed" ProgID="Word.OpenDocumentText.12" ShapeID="_x0000_i1029" DrawAspect="Content" ObjectID="_1594640284" r:id="rId16"/>
         </w:object>
       </w:r>
     </w:p>
@@ -423,7 +526,7 @@
           <v:shape id="_x0000_i1030" type="#_x0000_t75" style="width:396.75pt;height:98.3pt" o:ole="">
             <v:imagedata r:id="rId17" o:title=""/>
           </v:shape>
-          <o:OLEObject Type="Embed" ProgID="Word.OpenDocumentText.12" ShapeID="_x0000_i1030" DrawAspect="Content" ObjectID="_1592649988" r:id="rId18"/>
+          <o:OLEObject Type="Embed" ProgID="Word.OpenDocumentText.12" ShapeID="_x0000_i1030" DrawAspect="Content" ObjectID="_1594640285" r:id="rId18"/>
         </w:object>
       </w:r>
     </w:p>
@@ -432,7 +535,39 @@
         <w:spacing w:after="0"/>
       </w:pPr>
       <w:r>
-        <w:t xml:space="preserve">‘func_a’ needs to have ‘func_b’ to be declared above it, but ‘func_a’ needs ‘func_b’ to be declared first. This is where Function Prototypes come into play. We can say a function exists, before we state what the code is. </w:t>
+        <w:t>‘</w:t>
+      </w:r>
+      <w:proofErr w:type="spellStart"/>
+      <w:r>
+        <w:t>func_a</w:t>
+      </w:r>
+      <w:proofErr w:type="spellEnd"/>
+      <w:r>
+        <w:t>’ needs to have ‘</w:t>
+      </w:r>
+      <w:proofErr w:type="spellStart"/>
+      <w:r>
+        <w:t>func_b</w:t>
+      </w:r>
+      <w:proofErr w:type="spellEnd"/>
+      <w:r>
+        <w:t>’ to be declared above it, but ‘</w:t>
+      </w:r>
+      <w:proofErr w:type="spellStart"/>
+      <w:r>
+        <w:t>func_a</w:t>
+      </w:r>
+      <w:proofErr w:type="spellEnd"/>
+      <w:r>
+        <w:t>’ needs ‘</w:t>
+      </w:r>
+      <w:proofErr w:type="spellStart"/>
+      <w:r>
+        <w:t>func_b</w:t>
+      </w:r>
+      <w:proofErr w:type="spellEnd"/>
+      <w:r>
+        <w:t xml:space="preserve">’ to be declared first. This is where Function Prototypes come into play. We can say a function exists, before we state what the code is. </w:t>
       </w:r>
     </w:p>
     <w:p>
@@ -451,7 +586,7 @@
           <v:shape id="_x0000_i1031" type="#_x0000_t75" style="width:396.75pt;height:147pt" o:ole="">
             <v:imagedata r:id="rId19" o:title=""/>
           </v:shape>
-          <o:OLEObject Type="Embed" ProgID="Word.OpenDocumentText.12" ShapeID="_x0000_i1031" DrawAspect="Content" ObjectID="_1592649989" r:id="rId20"/>
+          <o:OLEObject Type="Embed" ProgID="Word.OpenDocumentText.12" ShapeID="_x0000_i1031" DrawAspect="Content" ObjectID="_1594640286" r:id="rId20"/>
         </w:object>
       </w:r>
     </w:p>
@@ -460,7 +595,23 @@
         <w:spacing w:after="0"/>
       </w:pPr>
       <w:r>
-        <w:t>The top line is our prototype. We say there is a function in the program called ‘addition’ that returns an int and takes two ints as arguments but we do not define the code inside the function. We do this later, after the main.</w:t>
+        <w:t xml:space="preserve">The top line is our prototype. We say there is a function in the program called ‘addition’ that returns an </w:t>
+      </w:r>
+      <w:proofErr w:type="spellStart"/>
+      <w:r>
+        <w:t>int</w:t>
+      </w:r>
+      <w:proofErr w:type="spellEnd"/>
+      <w:r>
+        <w:t xml:space="preserve"> and takes two </w:t>
+      </w:r>
+      <w:proofErr w:type="spellStart"/>
+      <w:r>
+        <w:t>ints</w:t>
+      </w:r>
+      <w:proofErr w:type="spellEnd"/>
+      <w:r>
+        <w:t xml:space="preserve"> as arguments but we do not define the code inside the function. We do this later, after the main.</w:t>
       </w:r>
     </w:p>
     <w:p>
@@ -519,7 +670,7 @@
           <v:shape id="_x0000_i1032" type="#_x0000_t75" style="width:396.75pt;height:127.6pt" o:ole="">
             <v:imagedata r:id="rId21" o:title=""/>
           </v:shape>
-          <o:OLEObject Type="Embed" ProgID="Word.OpenDocumentText.12" ShapeID="_x0000_i1032" DrawAspect="Content" ObjectID="_1592649990" r:id="rId22"/>
+          <o:OLEObject Type="Embed" ProgID="Word.OpenDocumentText.12" ShapeID="_x0000_i1032" DrawAspect="Content" ObjectID="_1594640287" r:id="rId22"/>
         </w:object>
       </w:r>
     </w:p>
@@ -540,13 +691,31 @@
       <w:r>
         <w:t>Exercises</w:t>
       </w:r>
+    </w:p>
+    <w:p>
+      <w:pPr>
+        <w:pStyle w:val="ListParagraph"/>
+        <w:numPr>
+          <w:ilvl w:val="0"/>
+          <w:numId w:val="10"/>
+        </w:numPr>
+        <w:spacing w:after="0"/>
+      </w:pPr>
+      <w:r>
+        <w:t>Make a function that takes two arguments, adds them together and returns the answer to the main. The arguments can be float, double or int.</w:t>
+      </w:r>
+    </w:p>
+    <w:p>
+      <w:pPr>
+        <w:pStyle w:val="ListParagraph"/>
+        <w:numPr>
+          <w:ilvl w:val="0"/>
+          <w:numId w:val="10"/>
+        </w:numPr>
+        <w:spacing w:after="0"/>
+      </w:pPr>
       <w:bookmarkStart w:id="8" w:name="_GoBack"/>
       <w:bookmarkEnd w:id="8"/>
-    </w:p>
-    <w:p>
-      <w:pPr>
-        <w:spacing w:after="0"/>
-      </w:pPr>
     </w:p>
     <w:p>
       <w:pPr>
@@ -1338,6 +1507,119 @@
     </w:lvl>
   </w:abstractNum>
   <w:abstractNum w:abstractNumId="7">
+    <w:nsid w:val="602D68DF"/>
+    <w:multiLevelType w:val="hybridMultilevel"/>
+    <w:tmpl w:val="E1622EFA"/>
+    <w:lvl w:ilvl="0" w:tplc="08090001">
+      <w:start w:val="1"/>
+      <w:numFmt w:val="bullet"/>
+      <w:lvlText w:val=""/>
+      <w:lvlJc w:val="left"/>
+      <w:pPr>
+        <w:ind w:left="720" w:hanging="360"/>
+      </w:pPr>
+      <w:rPr>
+        <w:rFonts w:ascii="Symbol" w:hAnsi="Symbol" w:hint="default"/>
+      </w:rPr>
+    </w:lvl>
+    <w:lvl w:ilvl="1" w:tplc="08090003" w:tentative="1">
+      <w:start w:val="1"/>
+      <w:numFmt w:val="bullet"/>
+      <w:lvlText w:val="o"/>
+      <w:lvlJc w:val="left"/>
+      <w:pPr>
+        <w:ind w:left="1440" w:hanging="360"/>
+      </w:pPr>
+      <w:rPr>
+        <w:rFonts w:ascii="Courier New" w:hAnsi="Courier New" w:cs="Courier New" w:hint="default"/>
+      </w:rPr>
+    </w:lvl>
+    <w:lvl w:ilvl="2" w:tplc="08090005" w:tentative="1">
+      <w:start w:val="1"/>
+      <w:numFmt w:val="bullet"/>
+      <w:lvlText w:val=""/>
+      <w:lvlJc w:val="left"/>
+      <w:pPr>
+        <w:ind w:left="2160" w:hanging="360"/>
+      </w:pPr>
+      <w:rPr>
+        <w:rFonts w:ascii="Wingdings" w:hAnsi="Wingdings" w:hint="default"/>
+      </w:rPr>
+    </w:lvl>
+    <w:lvl w:ilvl="3" w:tplc="08090001" w:tentative="1">
+      <w:start w:val="1"/>
+      <w:numFmt w:val="bullet"/>
+      <w:lvlText w:val=""/>
+      <w:lvlJc w:val="left"/>
+      <w:pPr>
+        <w:ind w:left="2880" w:hanging="360"/>
+      </w:pPr>
+      <w:rPr>
+        <w:rFonts w:ascii="Symbol" w:hAnsi="Symbol" w:hint="default"/>
+      </w:rPr>
+    </w:lvl>
+    <w:lvl w:ilvl="4" w:tplc="08090003" w:tentative="1">
+      <w:start w:val="1"/>
+      <w:numFmt w:val="bullet"/>
+      <w:lvlText w:val="o"/>
+      <w:lvlJc w:val="left"/>
+      <w:pPr>
+        <w:ind w:left="3600" w:hanging="360"/>
+      </w:pPr>
+      <w:rPr>
+        <w:rFonts w:ascii="Courier New" w:hAnsi="Courier New" w:cs="Courier New" w:hint="default"/>
+      </w:rPr>
+    </w:lvl>
+    <w:lvl w:ilvl="5" w:tplc="08090005" w:tentative="1">
+      <w:start w:val="1"/>
+      <w:numFmt w:val="bullet"/>
+      <w:lvlText w:val=""/>
+      <w:lvlJc w:val="left"/>
+      <w:pPr>
+        <w:ind w:left="4320" w:hanging="360"/>
+      </w:pPr>
+      <w:rPr>
+        <w:rFonts w:ascii="Wingdings" w:hAnsi="Wingdings" w:hint="default"/>
+      </w:rPr>
+    </w:lvl>
+    <w:lvl w:ilvl="6" w:tplc="08090001" w:tentative="1">
+      <w:start w:val="1"/>
+      <w:numFmt w:val="bullet"/>
+      <w:lvlText w:val=""/>
+      <w:lvlJc w:val="left"/>
+      <w:pPr>
+        <w:ind w:left="5040" w:hanging="360"/>
+      </w:pPr>
+      <w:rPr>
+        <w:rFonts w:ascii="Symbol" w:hAnsi="Symbol" w:hint="default"/>
+      </w:rPr>
+    </w:lvl>
+    <w:lvl w:ilvl="7" w:tplc="08090003" w:tentative="1">
+      <w:start w:val="1"/>
+      <w:numFmt w:val="bullet"/>
+      <w:lvlText w:val="o"/>
+      <w:lvlJc w:val="left"/>
+      <w:pPr>
+        <w:ind w:left="5760" w:hanging="360"/>
+      </w:pPr>
+      <w:rPr>
+        <w:rFonts w:ascii="Courier New" w:hAnsi="Courier New" w:cs="Courier New" w:hint="default"/>
+      </w:rPr>
+    </w:lvl>
+    <w:lvl w:ilvl="8" w:tplc="08090005" w:tentative="1">
+      <w:start w:val="1"/>
+      <w:numFmt w:val="bullet"/>
+      <w:lvlText w:val=""/>
+      <w:lvlJc w:val="left"/>
+      <w:pPr>
+        <w:ind w:left="6480" w:hanging="360"/>
+      </w:pPr>
+      <w:rPr>
+        <w:rFonts w:ascii="Wingdings" w:hAnsi="Wingdings" w:hint="default"/>
+      </w:rPr>
+    </w:lvl>
+  </w:abstractNum>
+  <w:abstractNum w:abstractNumId="8">
     <w:nsid w:val="658E4588"/>
     <w:multiLevelType w:val="hybridMultilevel"/>
     <w:tmpl w:val="4750529E"/>
@@ -1450,7 +1732,7 @@
       </w:rPr>
     </w:lvl>
   </w:abstractNum>
-  <w:abstractNum w:abstractNumId="8">
+  <w:abstractNum w:abstractNumId="9">
     <w:nsid w:val="6C69519E"/>
     <w:multiLevelType w:val="hybridMultilevel"/>
     <w:tmpl w:val="CD469F36"/>
@@ -1549,13 +1831,13 @@
     <w:abstractNumId w:val="4"/>
   </w:num>
   <w:num w:numId="4">
-    <w:abstractNumId w:val="8"/>
+    <w:abstractNumId w:val="9"/>
   </w:num>
   <w:num w:numId="5">
     <w:abstractNumId w:val="2"/>
   </w:num>
   <w:num w:numId="6">
-    <w:abstractNumId w:val="7"/>
+    <w:abstractNumId w:val="8"/>
   </w:num>
   <w:num w:numId="7">
     <w:abstractNumId w:val="3"/>
@@ -1565,6 +1847,9 @@
   </w:num>
   <w:num w:numId="9">
     <w:abstractNumId w:val="0"/>
+  </w:num>
+  <w:num w:numId="10">
+    <w:abstractNumId w:val="7"/>
   </w:num>
 </w:numbering>
 </file>
@@ -2359,7 +2644,7 @@
 </file>
 
 <file path=customXml/itemProps1.xml><?xml version="1.0" encoding="utf-8"?>
-<ds:datastoreItem xmlns:ds="http://schemas.openxmlformats.org/officeDocument/2006/customXml" ds:itemID="{91BE75EB-2E1B-4501-BCD2-1BC34128071E}">
+<ds:datastoreItem xmlns:ds="http://schemas.openxmlformats.org/officeDocument/2006/customXml" ds:itemID="{7A23B0E2-607D-4CAA-88FA-CFA18426F662}">
   <ds:schemaRefs>
     <ds:schemaRef ds:uri="http://schemas.openxmlformats.org/officeDocument/2006/bibliography"/>
   </ds:schemaRefs>

</xml_diff>

<commit_message>
Added exercises/summary for functions worksheets and working examples
</commit_message>
<xml_diff>
--- a/Content/5-Functions.docx
+++ b/Content/5-Functions.docx
@@ -198,7 +198,7 @@
           <v:shape id="_x0000_i1025" type="#_x0000_t75" style="width:396.75pt;height:49.15pt" o:ole="">
             <v:imagedata r:id="rId7" o:title=""/>
           </v:shape>
-          <o:OLEObject Type="Embed" ProgID="Word.OpenDocumentText.12" ShapeID="_x0000_i1025" DrawAspect="Content" ObjectID="_1594640280" r:id="rId8"/>
+          <o:OLEObject Type="Embed" ProgID="Word.OpenDocumentText.12" ShapeID="_x0000_i1025" DrawAspect="Content" ObjectID="_1594801124" r:id="rId8"/>
         </w:object>
       </w:r>
     </w:p>
@@ -284,7 +284,7 @@
           <v:shape id="_x0000_i1026" type="#_x0000_t75" style="width:396.75pt;height:47.65pt" o:ole="">
             <v:imagedata r:id="rId9" o:title=""/>
           </v:shape>
-          <o:OLEObject Type="Embed" ProgID="Word.OpenDocumentText.12" ShapeID="_x0000_i1026" DrawAspect="Content" ObjectID="_1594640281" r:id="rId10"/>
+          <o:OLEObject Type="Embed" ProgID="Word.OpenDocumentText.12" ShapeID="_x0000_i1026" DrawAspect="Content" ObjectID="_1594801125" r:id="rId10"/>
         </w:object>
       </w:r>
     </w:p>
@@ -328,7 +328,7 @@
           <v:shape id="_x0000_i1027" type="#_x0000_t75" style="width:451.35pt;height:22.85pt" o:ole="">
             <v:imagedata r:id="rId11" o:title=""/>
           </v:shape>
-          <o:OLEObject Type="Embed" ProgID="Word.OpenDocumentText.12" ShapeID="_x0000_i1027" DrawAspect="Content" ObjectID="_1594640282" r:id="rId12"/>
+          <o:OLEObject Type="Embed" ProgID="Word.OpenDocumentText.12" ShapeID="_x0000_i1027" DrawAspect="Content" ObjectID="_1594801126" r:id="rId12"/>
         </w:object>
       </w:r>
     </w:p>
@@ -443,7 +443,7 @@
           <v:shape id="_x0000_i1028" type="#_x0000_t75" style="width:396.75pt;height:137.55pt" o:ole="">
             <v:imagedata r:id="rId13" o:title=""/>
           </v:shape>
-          <o:OLEObject Type="Embed" ProgID="Word.OpenDocumentText.12" ShapeID="_x0000_i1028" DrawAspect="Content" ObjectID="_1594640283" r:id="rId14"/>
+          <o:OLEObject Type="Embed" ProgID="Word.OpenDocumentText.12" ShapeID="_x0000_i1028" DrawAspect="Content" ObjectID="_1594801127" r:id="rId14"/>
         </w:object>
       </w:r>
     </w:p>
@@ -498,7 +498,7 @@
           <v:shape id="_x0000_i1029" type="#_x0000_t75" style="width:396.75pt;height:127.6pt" o:ole="">
             <v:imagedata r:id="rId15" o:title=""/>
           </v:shape>
-          <o:OLEObject Type="Embed" ProgID="Word.OpenDocumentText.12" ShapeID="_x0000_i1029" DrawAspect="Content" ObjectID="_1594640284" r:id="rId16"/>
+          <o:OLEObject Type="Embed" ProgID="Word.OpenDocumentText.12" ShapeID="_x0000_i1029" DrawAspect="Content" ObjectID="_1594801128" r:id="rId16"/>
         </w:object>
       </w:r>
     </w:p>
@@ -526,7 +526,7 @@
           <v:shape id="_x0000_i1030" type="#_x0000_t75" style="width:396.75pt;height:98.3pt" o:ole="">
             <v:imagedata r:id="rId17" o:title=""/>
           </v:shape>
-          <o:OLEObject Type="Embed" ProgID="Word.OpenDocumentText.12" ShapeID="_x0000_i1030" DrawAspect="Content" ObjectID="_1594640285" r:id="rId18"/>
+          <o:OLEObject Type="Embed" ProgID="Word.OpenDocumentText.12" ShapeID="_x0000_i1030" DrawAspect="Content" ObjectID="_1594801129" r:id="rId18"/>
         </w:object>
       </w:r>
     </w:p>
@@ -586,7 +586,7 @@
           <v:shape id="_x0000_i1031" type="#_x0000_t75" style="width:396.75pt;height:147pt" o:ole="">
             <v:imagedata r:id="rId19" o:title=""/>
           </v:shape>
-          <o:OLEObject Type="Embed" ProgID="Word.OpenDocumentText.12" ShapeID="_x0000_i1031" DrawAspect="Content" ObjectID="_1594640286" r:id="rId20"/>
+          <o:OLEObject Type="Embed" ProgID="Word.OpenDocumentText.12" ShapeID="_x0000_i1031" DrawAspect="Content" ObjectID="_1594801130" r:id="rId20"/>
         </w:object>
       </w:r>
     </w:p>
@@ -599,19 +599,46 @@
       </w:r>
       <w:proofErr w:type="spellStart"/>
       <w:r>
+        <w:rPr>
+          <w:color w:val="00B0F0"/>
+        </w:rPr>
         <w:t>int</w:t>
       </w:r>
       <w:proofErr w:type="spellEnd"/>
       <w:r>
-        <w:t xml:space="preserve"> and takes two </w:t>
+        <w:rPr>
+          <w:color w:val="00B0F0"/>
+        </w:rPr>
+        <w:t xml:space="preserve"> </w:t>
+      </w:r>
+      <w:r>
+        <w:t xml:space="preserve">and takes two </w:t>
       </w:r>
       <w:proofErr w:type="spellStart"/>
       <w:r>
+        <w:rPr>
+          <w:color w:val="00B0F0"/>
+        </w:rPr>
         <w:t>ints</w:t>
       </w:r>
       <w:proofErr w:type="spellEnd"/>
       <w:r>
-        <w:t xml:space="preserve"> as arguments but we do not define the code inside the function. We do this later, after the main.</w:t>
+        <w:rPr>
+          <w:color w:val="00B0F0"/>
+        </w:rPr>
+        <w:t xml:space="preserve"> </w:t>
+      </w:r>
+      <w:r>
+        <w:t xml:space="preserve">as arguments but we do not define the code inside the function. We do this later, after the </w:t>
+      </w:r>
+      <w:r>
+        <w:rPr>
+          <w:color w:val="00B0F0"/>
+        </w:rPr>
+        <w:t>main</w:t>
+      </w:r>
+      <w:r>
+        <w:t>.</w:t>
       </w:r>
     </w:p>
     <w:p>
@@ -670,7 +697,7 @@
           <v:shape id="_x0000_i1032" type="#_x0000_t75" style="width:396.75pt;height:127.6pt" o:ole="">
             <v:imagedata r:id="rId21" o:title=""/>
           </v:shape>
-          <o:OLEObject Type="Embed" ProgID="Word.OpenDocumentText.12" ShapeID="_x0000_i1032" DrawAspect="Content" ObjectID="_1594640287" r:id="rId22"/>
+          <o:OLEObject Type="Embed" ProgID="Word.OpenDocumentText.12" ShapeID="_x0000_i1032" DrawAspect="Content" ObjectID="_1594801131" r:id="rId22"/>
         </w:object>
       </w:r>
     </w:p>
@@ -687,8 +714,14 @@
     <w:p>
       <w:pPr>
         <w:spacing w:after="0"/>
-      </w:pPr>
-      <w:r>
+        <w:rPr>
+          <w:b/>
+        </w:rPr>
+      </w:pPr>
+      <w:r>
+        <w:rPr>
+          <w:b/>
+        </w:rPr>
         <w:t>Exercises</w:t>
       </w:r>
     </w:p>
@@ -702,7 +735,7 @@
         <w:spacing w:after="0"/>
       </w:pPr>
       <w:r>
-        <w:t>Make a function that takes two arguments, adds them together and returns the answer to the main. The arguments can be float, double or int.</w:t>
+        <w:t>Make a function that prints a message and have a program call the function.</w:t>
       </w:r>
     </w:p>
     <w:p>
@@ -714,13 +747,210 @@
         </w:numPr>
         <w:spacing w:after="0"/>
       </w:pPr>
-      <w:bookmarkStart w:id="8" w:name="_GoBack"/>
-      <w:bookmarkEnd w:id="8"/>
-    </w:p>
-    <w:p>
-      <w:pPr>
-        <w:spacing w:after="0"/>
-      </w:pPr>
+      <w:r>
+        <w:t>Remake the addition calculator in the previous worksheet. Have a function that does the addition math.</w:t>
+      </w:r>
+    </w:p>
+    <w:p>
+      <w:pPr>
+        <w:pStyle w:val="ListParagraph"/>
+        <w:numPr>
+          <w:ilvl w:val="0"/>
+          <w:numId w:val="10"/>
+        </w:numPr>
+        <w:spacing w:after="0"/>
+      </w:pPr>
+      <w:r>
+        <w:t>Build a calculator that takes two numbers as an input, and a third input to decide what we math operation to perform. E.g. If the user enters ‘+’, then add the two values. Build it in a while loop and have all the math operations be done in their own functions.</w:t>
+      </w:r>
+    </w:p>
+    <w:p>
+      <w:pPr>
+        <w:spacing w:after="0"/>
+      </w:pPr>
+    </w:p>
+    <w:p>
+      <w:pPr>
+        <w:spacing w:after="0"/>
+      </w:pPr>
+    </w:p>
+    <w:p>
+      <w:pPr>
+        <w:spacing w:after="0"/>
+        <w:rPr>
+          <w:b/>
+        </w:rPr>
+      </w:pPr>
+      <w:r>
+        <w:rPr>
+          <w:b/>
+        </w:rPr>
+        <w:t>Summary</w:t>
+      </w:r>
+    </w:p>
+    <w:p>
+      <w:pPr>
+        <w:pStyle w:val="ListParagraph"/>
+        <w:numPr>
+          <w:ilvl w:val="0"/>
+          <w:numId w:val="11"/>
+        </w:numPr>
+        <w:spacing w:after="0"/>
+      </w:pPr>
+      <w:r>
+        <w:t>A function is made up of four parts, a return type, a name, arguments, and the code. The format is as follows:</w:t>
+      </w:r>
+    </w:p>
+    <w:p>
+      <w:pPr>
+        <w:pStyle w:val="ListParagraph"/>
+        <w:spacing w:after="0"/>
+      </w:pPr>
+    </w:p>
+    <w:bookmarkStart w:id="8" w:name="_MON_1594800747"/>
+    <w:bookmarkEnd w:id="8"/>
+    <w:p>
+      <w:pPr>
+        <w:spacing w:after="0"/>
+        <w:ind w:left="720"/>
+      </w:pPr>
+      <w:r>
+        <w:object w:dxaOrig="9026" w:dyaOrig="456">
+          <v:shape id="_x0000_i1033" type="#_x0000_t75" style="width:396.75pt;height:19.85pt" o:ole="">
+            <v:imagedata r:id="rId23" o:title=""/>
+          </v:shape>
+          <o:OLEObject Type="Embed" ProgID="Word.OpenDocumentText.12" ShapeID="_x0000_i1033" DrawAspect="Content" ObjectID="_1594801132" r:id="rId24"/>
+        </w:object>
+      </w:r>
+    </w:p>
+    <w:p>
+      <w:pPr>
+        <w:pStyle w:val="ListParagraph"/>
+        <w:numPr>
+          <w:ilvl w:val="0"/>
+          <w:numId w:val="11"/>
+        </w:numPr>
+        <w:spacing w:after="0"/>
+      </w:pPr>
+      <w:r>
+        <w:t xml:space="preserve">Make sure the type you return matches the function return-type or is implicitly convertible to that type. E.g. A type that returns an </w:t>
+      </w:r>
+      <w:proofErr w:type="spellStart"/>
+      <w:r>
+        <w:rPr>
+          <w:color w:val="00B0F0"/>
+        </w:rPr>
+        <w:t>int</w:t>
+      </w:r>
+      <w:proofErr w:type="spellEnd"/>
+      <w:r>
+        <w:rPr>
+          <w:color w:val="00B0F0"/>
+        </w:rPr>
+        <w:t xml:space="preserve"> </w:t>
+      </w:r>
+      <w:r>
+        <w:t xml:space="preserve">can also return a </w:t>
+      </w:r>
+      <w:r>
+        <w:rPr>
+          <w:color w:val="00B0F0"/>
+        </w:rPr>
+        <w:t>float</w:t>
+      </w:r>
+      <w:r>
+        <w:t xml:space="preserve">. A type that returns an </w:t>
+      </w:r>
+      <w:proofErr w:type="spellStart"/>
+      <w:r>
+        <w:rPr>
+          <w:color w:val="00B0F0"/>
+        </w:rPr>
+        <w:t>int</w:t>
+      </w:r>
+      <w:proofErr w:type="spellEnd"/>
+      <w:r>
+        <w:rPr>
+          <w:color w:val="00B0F0"/>
+        </w:rPr>
+        <w:t xml:space="preserve"> </w:t>
+      </w:r>
+      <w:r>
+        <w:t xml:space="preserve">cannot return a </w:t>
+      </w:r>
+      <w:r>
+        <w:rPr>
+          <w:color w:val="00B0F0"/>
+        </w:rPr>
+        <w:t>string</w:t>
+      </w:r>
+      <w:r>
+        <w:t>.</w:t>
+      </w:r>
+    </w:p>
+    <w:p>
+      <w:pPr>
+        <w:pStyle w:val="ListParagraph"/>
+        <w:numPr>
+          <w:ilvl w:val="0"/>
+          <w:numId w:val="11"/>
+        </w:numPr>
+        <w:spacing w:after="0"/>
+      </w:pPr>
+      <w:r>
+        <w:t xml:space="preserve">Make sure the arguments you pass into a function match the argument-types in the definition. E.g. An argument that is a </w:t>
+      </w:r>
+      <w:r>
+        <w:rPr>
+          <w:color w:val="00B0F0"/>
+        </w:rPr>
+        <w:t xml:space="preserve">float </w:t>
+      </w:r>
+      <w:r>
+        <w:t xml:space="preserve">will accept and </w:t>
+      </w:r>
+      <w:r>
+        <w:rPr>
+          <w:color w:val="00B0F0"/>
+        </w:rPr>
+        <w:t>int</w:t>
+      </w:r>
+      <w:r>
+        <w:t xml:space="preserve">. An argument that is a </w:t>
+      </w:r>
+      <w:r>
+        <w:rPr>
+          <w:color w:val="00B0F0"/>
+        </w:rPr>
+        <w:t xml:space="preserve">string </w:t>
+      </w:r>
+      <w:r>
+        <w:t xml:space="preserve">will not accept an </w:t>
+      </w:r>
+      <w:r>
+        <w:rPr>
+          <w:color w:val="00B0F0"/>
+        </w:rPr>
+        <w:t>int</w:t>
+      </w:r>
+      <w:r>
+        <w:t>.</w:t>
+      </w:r>
+    </w:p>
+    <w:p>
+      <w:pPr>
+        <w:pStyle w:val="ListParagraph"/>
+        <w:numPr>
+          <w:ilvl w:val="0"/>
+          <w:numId w:val="11"/>
+        </w:numPr>
+        <w:spacing w:after="0"/>
+      </w:pPr>
+      <w:r>
+        <w:t>Function prototypes are for stating a function exists before you define the code within the function. Very useful for recursive functions.</w:t>
+      </w:r>
+      <w:bookmarkStart w:id="9" w:name="_GoBack"/>
+      <w:bookmarkEnd w:id="9"/>
     </w:p>
     <w:p>
       <w:pPr>
@@ -1106,6 +1336,119 @@
     </w:lvl>
   </w:abstractNum>
   <w:abstractNum w:abstractNumId="3">
+    <w:nsid w:val="34F721B7"/>
+    <w:multiLevelType w:val="hybridMultilevel"/>
+    <w:tmpl w:val="164805E4"/>
+    <w:lvl w:ilvl="0" w:tplc="08090001">
+      <w:start w:val="1"/>
+      <w:numFmt w:val="bullet"/>
+      <w:lvlText w:val=""/>
+      <w:lvlJc w:val="left"/>
+      <w:pPr>
+        <w:ind w:left="720" w:hanging="360"/>
+      </w:pPr>
+      <w:rPr>
+        <w:rFonts w:ascii="Symbol" w:hAnsi="Symbol" w:hint="default"/>
+      </w:rPr>
+    </w:lvl>
+    <w:lvl w:ilvl="1" w:tplc="08090003">
+      <w:start w:val="1"/>
+      <w:numFmt w:val="bullet"/>
+      <w:lvlText w:val="o"/>
+      <w:lvlJc w:val="left"/>
+      <w:pPr>
+        <w:ind w:left="1440" w:hanging="360"/>
+      </w:pPr>
+      <w:rPr>
+        <w:rFonts w:ascii="Courier New" w:hAnsi="Courier New" w:cs="Courier New" w:hint="default"/>
+      </w:rPr>
+    </w:lvl>
+    <w:lvl w:ilvl="2" w:tplc="08090005" w:tentative="1">
+      <w:start w:val="1"/>
+      <w:numFmt w:val="bullet"/>
+      <w:lvlText w:val=""/>
+      <w:lvlJc w:val="left"/>
+      <w:pPr>
+        <w:ind w:left="2160" w:hanging="360"/>
+      </w:pPr>
+      <w:rPr>
+        <w:rFonts w:ascii="Wingdings" w:hAnsi="Wingdings" w:hint="default"/>
+      </w:rPr>
+    </w:lvl>
+    <w:lvl w:ilvl="3" w:tplc="08090001" w:tentative="1">
+      <w:start w:val="1"/>
+      <w:numFmt w:val="bullet"/>
+      <w:lvlText w:val=""/>
+      <w:lvlJc w:val="left"/>
+      <w:pPr>
+        <w:ind w:left="2880" w:hanging="360"/>
+      </w:pPr>
+      <w:rPr>
+        <w:rFonts w:ascii="Symbol" w:hAnsi="Symbol" w:hint="default"/>
+      </w:rPr>
+    </w:lvl>
+    <w:lvl w:ilvl="4" w:tplc="08090003" w:tentative="1">
+      <w:start w:val="1"/>
+      <w:numFmt w:val="bullet"/>
+      <w:lvlText w:val="o"/>
+      <w:lvlJc w:val="left"/>
+      <w:pPr>
+        <w:ind w:left="3600" w:hanging="360"/>
+      </w:pPr>
+      <w:rPr>
+        <w:rFonts w:ascii="Courier New" w:hAnsi="Courier New" w:cs="Courier New" w:hint="default"/>
+      </w:rPr>
+    </w:lvl>
+    <w:lvl w:ilvl="5" w:tplc="08090005" w:tentative="1">
+      <w:start w:val="1"/>
+      <w:numFmt w:val="bullet"/>
+      <w:lvlText w:val=""/>
+      <w:lvlJc w:val="left"/>
+      <w:pPr>
+        <w:ind w:left="4320" w:hanging="360"/>
+      </w:pPr>
+      <w:rPr>
+        <w:rFonts w:ascii="Wingdings" w:hAnsi="Wingdings" w:hint="default"/>
+      </w:rPr>
+    </w:lvl>
+    <w:lvl w:ilvl="6" w:tplc="08090001" w:tentative="1">
+      <w:start w:val="1"/>
+      <w:numFmt w:val="bullet"/>
+      <w:lvlText w:val=""/>
+      <w:lvlJc w:val="left"/>
+      <w:pPr>
+        <w:ind w:left="5040" w:hanging="360"/>
+      </w:pPr>
+      <w:rPr>
+        <w:rFonts w:ascii="Symbol" w:hAnsi="Symbol" w:hint="default"/>
+      </w:rPr>
+    </w:lvl>
+    <w:lvl w:ilvl="7" w:tplc="08090003" w:tentative="1">
+      <w:start w:val="1"/>
+      <w:numFmt w:val="bullet"/>
+      <w:lvlText w:val="o"/>
+      <w:lvlJc w:val="left"/>
+      <w:pPr>
+        <w:ind w:left="5760" w:hanging="360"/>
+      </w:pPr>
+      <w:rPr>
+        <w:rFonts w:ascii="Courier New" w:hAnsi="Courier New" w:cs="Courier New" w:hint="default"/>
+      </w:rPr>
+    </w:lvl>
+    <w:lvl w:ilvl="8" w:tplc="08090005" w:tentative="1">
+      <w:start w:val="1"/>
+      <w:numFmt w:val="bullet"/>
+      <w:lvlText w:val=""/>
+      <w:lvlJc w:val="left"/>
+      <w:pPr>
+        <w:ind w:left="6480" w:hanging="360"/>
+      </w:pPr>
+      <w:rPr>
+        <w:rFonts w:ascii="Wingdings" w:hAnsi="Wingdings" w:hint="default"/>
+      </w:rPr>
+    </w:lvl>
+  </w:abstractNum>
+  <w:abstractNum w:abstractNumId="4">
     <w:nsid w:val="3B950A16"/>
     <w:multiLevelType w:val="hybridMultilevel"/>
     <w:tmpl w:val="3F6A4118"/>
@@ -1218,7 +1561,7 @@
       </w:rPr>
     </w:lvl>
   </w:abstractNum>
-  <w:abstractNum w:abstractNumId="4">
+  <w:abstractNum w:abstractNumId="5">
     <w:nsid w:val="40FF3682"/>
     <w:multiLevelType w:val="hybridMultilevel"/>
     <w:tmpl w:val="F02E9704"/>
@@ -1307,7 +1650,7 @@
       </w:pPr>
     </w:lvl>
   </w:abstractNum>
-  <w:abstractNum w:abstractNumId="5">
+  <w:abstractNum w:abstractNumId="6">
     <w:nsid w:val="52B95AA7"/>
     <w:multiLevelType w:val="hybridMultilevel"/>
     <w:tmpl w:val="F724CF7A"/>
@@ -1393,7 +1736,7 @@
       </w:pPr>
     </w:lvl>
   </w:abstractNum>
-  <w:abstractNum w:abstractNumId="6">
+  <w:abstractNum w:abstractNumId="7">
     <w:nsid w:val="5B533EE4"/>
     <w:multiLevelType w:val="hybridMultilevel"/>
     <w:tmpl w:val="02D03144"/>
@@ -1506,7 +1849,7 @@
       </w:rPr>
     </w:lvl>
   </w:abstractNum>
-  <w:abstractNum w:abstractNumId="7">
+  <w:abstractNum w:abstractNumId="8">
     <w:nsid w:val="602D68DF"/>
     <w:multiLevelType w:val="hybridMultilevel"/>
     <w:tmpl w:val="E1622EFA"/>
@@ -1619,7 +1962,7 @@
       </w:rPr>
     </w:lvl>
   </w:abstractNum>
-  <w:abstractNum w:abstractNumId="8">
+  <w:abstractNum w:abstractNumId="9">
     <w:nsid w:val="658E4588"/>
     <w:multiLevelType w:val="hybridMultilevel"/>
     <w:tmpl w:val="4750529E"/>
@@ -1732,7 +2075,7 @@
       </w:rPr>
     </w:lvl>
   </w:abstractNum>
-  <w:abstractNum w:abstractNumId="9">
+  <w:abstractNum w:abstractNumId="10">
     <w:nsid w:val="6C69519E"/>
     <w:multiLevelType w:val="hybridMultilevel"/>
     <w:tmpl w:val="CD469F36"/>
@@ -1822,25 +2165,25 @@
     </w:lvl>
   </w:abstractNum>
   <w:num w:numId="1">
+    <w:abstractNumId w:val="6"/>
+  </w:num>
+  <w:num w:numId="2">
+    <w:abstractNumId w:val="7"/>
+  </w:num>
+  <w:num w:numId="3">
     <w:abstractNumId w:val="5"/>
   </w:num>
-  <w:num w:numId="2">
-    <w:abstractNumId w:val="6"/>
-  </w:num>
-  <w:num w:numId="3">
-    <w:abstractNumId w:val="4"/>
-  </w:num>
   <w:num w:numId="4">
-    <w:abstractNumId w:val="9"/>
+    <w:abstractNumId w:val="10"/>
   </w:num>
   <w:num w:numId="5">
     <w:abstractNumId w:val="2"/>
   </w:num>
   <w:num w:numId="6">
-    <w:abstractNumId w:val="8"/>
+    <w:abstractNumId w:val="9"/>
   </w:num>
   <w:num w:numId="7">
-    <w:abstractNumId w:val="3"/>
+    <w:abstractNumId w:val="4"/>
   </w:num>
   <w:num w:numId="8">
     <w:abstractNumId w:val="1"/>
@@ -1849,7 +2192,10 @@
     <w:abstractNumId w:val="0"/>
   </w:num>
   <w:num w:numId="10">
-    <w:abstractNumId w:val="7"/>
+    <w:abstractNumId w:val="8"/>
+  </w:num>
+  <w:num w:numId="11">
+    <w:abstractNumId w:val="3"/>
   </w:num>
 </w:numbering>
 </file>
@@ -2644,7 +2990,7 @@
 </file>
 
 <file path=customXml/itemProps1.xml><?xml version="1.0" encoding="utf-8"?>
-<ds:datastoreItem xmlns:ds="http://schemas.openxmlformats.org/officeDocument/2006/customXml" ds:itemID="{7A23B0E2-607D-4CAA-88FA-CFA18426F662}">
+<ds:datastoreItem xmlns:ds="http://schemas.openxmlformats.org/officeDocument/2006/customXml" ds:itemID="{6A109198-C1C9-454F-B94B-6710933DB7F0}">
   <ds:schemaRefs>
     <ds:schemaRef ds:uri="http://schemas.openxmlformats.org/officeDocument/2006/bibliography"/>
   </ds:schemaRefs>

</xml_diff>